<commit_message>
Word terminado, ahora si :)
</commit_message>
<xml_diff>
--- a/U6 Creacion de Informes/U6A2: Spring Boot Note App (dual)/U6A2 - Ismael Bernad Tello .docx
+++ b/U6 Creacion de Informes/U6A2: Spring Boot Note App (dual)/U6A2 - Ismael Bernad Tello .docx
@@ -908,7 +908,11 @@
       </w:r>
       <w:r>
         <w:rPr>
-          <w:highlight w:val="none"/>
+          <w:rFonts w:ascii="Constantia" w:hAnsi="Constantia" w:eastAsia="Times New Roman" w:cs="Times New Roman"/>
+          <w:b/>
+          <w:bCs/>
+          <w:color w:val="000000"/>
+          <w:lang w:eastAsia="es-ES"/>
         </w:rPr>
       </w:r>
       <w:r>
@@ -1644,6 +1648,8 @@
       </w:r>
       <w:r>
         <w:rPr>
+          <w:b/>
+          <w:bCs/>
           <w:highlight w:val="none"/>
         </w:rPr>
       </w:r>
@@ -1742,8 +1748,6 @@
       </w:r>
       <w:r>
         <w:rPr>
-          <w:b/>
-          <w:bCs/>
           <w:highlight w:val="none"/>
         </w:rPr>
       </w:r>
@@ -2143,6 +2147,8 @@
       </w:r>
       <w:r>
         <w:rPr>
+          <w:b/>
+          <w:bCs/>
           <w:highlight w:val="none"/>
         </w:rPr>
       </w:r>
@@ -2166,6 +2172,11 @@
           <w:highlight w:val="none"/>
         </w:rPr>
       </w:r>
+      <w:r>
+        <w:rPr>
+          <w:highlight w:val="none"/>
+        </w:rPr>
+      </w:r>
     </w:p>
     <w:p>
       <w:pPr>
@@ -2192,25 +2203,25 @@
           <w:highlight w:val="none"/>
         </w:rPr>
       </w:r>
-    </w:p>
-    <w:p>
-      <w:pPr>
-        <w:pBdr/>
-        <w:spacing w:after="200" w:before="60" w:line="240" w:lineRule="auto"/>
-        <w:ind/>
+      <w:r>
         <w:rPr>
           <w:b/>
           <w:bCs/>
           <w:highlight w:val="none"/>
         </w:rPr>
-      </w:pPr>
-      <w:r>
+      </w:r>
+    </w:p>
+    <w:p>
+      <w:pPr>
+        <w:pBdr/>
+        <w:spacing w:after="200" w:before="60" w:line="240" w:lineRule="auto"/>
+        <w:ind/>
         <w:rPr>
           <w:b/>
           <w:bCs/>
           <w:highlight w:val="none"/>
         </w:rPr>
-      </w:r>
+      </w:pPr>
       <w:r>
         <w:rPr>
           <w:b/>
@@ -2218,18 +2229,13 @@
           <w:highlight w:val="none"/>
         </w:rPr>
       </w:r>
-    </w:p>
-    <w:p>
-      <w:pPr>
-        <w:pBdr/>
-        <w:spacing w:after="200" w:before="60" w:line="240" w:lineRule="auto"/>
-        <w:ind/>
+      <w:r>
         <w:rPr>
           <w:b/>
           <w:bCs/>
           <w:highlight w:val="none"/>
         </w:rPr>
-      </w:pPr>
+      </w:r>
       <w:r>
         <w:rPr>
           <w:b/>
@@ -2237,12 +2243,38 @@
           <w:highlight w:val="none"/>
         </w:rPr>
       </w:r>
-      <w:r>
+    </w:p>
+    <w:p>
+      <w:pPr>
+        <w:pBdr/>
+        <w:spacing w:after="200" w:before="60" w:line="240" w:lineRule="auto"/>
+        <w:ind/>
         <w:rPr>
           <w:b/>
           <w:bCs/>
           <w:highlight w:val="none"/>
         </w:rPr>
+      </w:pPr>
+      <w:r>
+        <w:rPr>
+          <w:b/>
+          <w:bCs/>
+          <w:highlight w:val="none"/>
+        </w:rPr>
+      </w:r>
+      <w:r>
+        <w:rPr>
+          <w:b/>
+          <w:bCs/>
+          <w:highlight w:val="none"/>
+        </w:rPr>
+      </w:r>
+      <w:r>
+        <w:rPr>
+          <w:b/>
+          <w:bCs/>
+          <w:highlight w:val="none"/>
+        </w:rPr>
       </w:r>
     </w:p>
     <w:p>
@@ -2270,25 +2302,25 @@
           <w:highlight w:val="none"/>
         </w:rPr>
       </w:r>
-    </w:p>
-    <w:p>
-      <w:pPr>
-        <w:pBdr/>
-        <w:spacing w:after="200" w:before="60" w:line="240" w:lineRule="auto"/>
-        <w:ind/>
+      <w:r>
         <w:rPr>
           <w:b/>
           <w:bCs/>
           <w:highlight w:val="none"/>
         </w:rPr>
-      </w:pPr>
-      <w:r>
+      </w:r>
+    </w:p>
+    <w:p>
+      <w:pPr>
+        <w:pBdr/>
+        <w:spacing w:after="200" w:before="60" w:line="240" w:lineRule="auto"/>
+        <w:ind/>
         <w:rPr>
           <w:b/>
           <w:bCs/>
           <w:highlight w:val="none"/>
         </w:rPr>
-      </w:r>
+      </w:pPr>
       <w:r>
         <w:rPr>
           <w:b/>
@@ -2296,18 +2328,13 @@
           <w:highlight w:val="none"/>
         </w:rPr>
       </w:r>
-    </w:p>
-    <w:p>
-      <w:pPr>
-        <w:pBdr/>
-        <w:spacing w:after="200" w:before="60" w:line="240" w:lineRule="auto"/>
-        <w:ind/>
+      <w:r>
         <w:rPr>
           <w:b/>
           <w:bCs/>
           <w:highlight w:val="none"/>
         </w:rPr>
-      </w:pPr>
+      </w:r>
       <w:r>
         <w:rPr>
           <w:b/>
@@ -2315,12 +2342,38 @@
           <w:highlight w:val="none"/>
         </w:rPr>
       </w:r>
-      <w:r>
+    </w:p>
+    <w:p>
+      <w:pPr>
+        <w:pBdr/>
+        <w:spacing w:after="200" w:before="60" w:line="240" w:lineRule="auto"/>
+        <w:ind/>
         <w:rPr>
           <w:b/>
           <w:bCs/>
           <w:highlight w:val="none"/>
         </w:rPr>
+      </w:pPr>
+      <w:r>
+        <w:rPr>
+          <w:b/>
+          <w:bCs/>
+          <w:highlight w:val="none"/>
+        </w:rPr>
+      </w:r>
+      <w:r>
+        <w:rPr>
+          <w:b/>
+          <w:bCs/>
+          <w:highlight w:val="none"/>
+        </w:rPr>
+      </w:r>
+      <w:r>
+        <w:rPr>
+          <w:b/>
+          <w:bCs/>
+          <w:highlight w:val="none"/>
+        </w:rPr>
       </w:r>
     </w:p>
     <w:p>
@@ -2348,25 +2401,25 @@
           <w:highlight w:val="none"/>
         </w:rPr>
       </w:r>
-    </w:p>
-    <w:p>
-      <w:pPr>
-        <w:pBdr/>
-        <w:spacing w:after="200" w:before="60" w:line="240" w:lineRule="auto"/>
-        <w:ind/>
+      <w:r>
         <w:rPr>
           <w:b/>
           <w:bCs/>
           <w:highlight w:val="none"/>
         </w:rPr>
-      </w:pPr>
-      <w:r>
+      </w:r>
+    </w:p>
+    <w:p>
+      <w:pPr>
+        <w:pBdr/>
+        <w:spacing w:after="200" w:before="60" w:line="240" w:lineRule="auto"/>
+        <w:ind/>
         <w:rPr>
           <w:b/>
           <w:bCs/>
           <w:highlight w:val="none"/>
         </w:rPr>
-      </w:r>
+      </w:pPr>
       <w:r>
         <w:rPr>
           <w:b/>
@@ -2374,18 +2427,13 @@
           <w:highlight w:val="none"/>
         </w:rPr>
       </w:r>
-    </w:p>
-    <w:p>
-      <w:pPr>
-        <w:pBdr/>
-        <w:spacing w:after="200" w:before="60" w:line="240" w:lineRule="auto"/>
-        <w:ind/>
+      <w:r>
         <w:rPr>
           <w:b/>
           <w:bCs/>
           <w:highlight w:val="none"/>
         </w:rPr>
-      </w:pPr>
+      </w:r>
       <w:r>
         <w:rPr>
           <w:b/>
@@ -2393,12 +2441,38 @@
           <w:highlight w:val="none"/>
         </w:rPr>
       </w:r>
-      <w:r>
+    </w:p>
+    <w:p>
+      <w:pPr>
+        <w:pBdr/>
+        <w:spacing w:after="200" w:before="60" w:line="240" w:lineRule="auto"/>
+        <w:ind/>
         <w:rPr>
           <w:b/>
           <w:bCs/>
           <w:highlight w:val="none"/>
         </w:rPr>
+      </w:pPr>
+      <w:r>
+        <w:rPr>
+          <w:b/>
+          <w:bCs/>
+          <w:highlight w:val="none"/>
+        </w:rPr>
+      </w:r>
+      <w:r>
+        <w:rPr>
+          <w:b/>
+          <w:bCs/>
+          <w:highlight w:val="none"/>
+        </w:rPr>
+      </w:r>
+      <w:r>
+        <w:rPr>
+          <w:b/>
+          <w:bCs/>
+          <w:highlight w:val="none"/>
+        </w:rPr>
       </w:r>
     </w:p>
     <w:p>
@@ -2426,25 +2500,25 @@
           <w:highlight w:val="none"/>
         </w:rPr>
       </w:r>
-    </w:p>
-    <w:p>
-      <w:pPr>
-        <w:pBdr/>
-        <w:spacing w:after="200" w:before="60" w:line="240" w:lineRule="auto"/>
-        <w:ind/>
+      <w:r>
         <w:rPr>
           <w:b/>
           <w:bCs/>
           <w:highlight w:val="none"/>
         </w:rPr>
-      </w:pPr>
-      <w:r>
+      </w:r>
+    </w:p>
+    <w:p>
+      <w:pPr>
+        <w:pBdr/>
+        <w:spacing w:after="200" w:before="60" w:line="240" w:lineRule="auto"/>
+        <w:ind/>
         <w:rPr>
           <w:b/>
           <w:bCs/>
           <w:highlight w:val="none"/>
         </w:rPr>
-      </w:r>
+      </w:pPr>
       <w:r>
         <w:rPr>
           <w:b/>
@@ -2452,18 +2526,13 @@
           <w:highlight w:val="none"/>
         </w:rPr>
       </w:r>
-    </w:p>
-    <w:p>
-      <w:pPr>
-        <w:pBdr/>
-        <w:spacing w:after="200" w:before="60" w:line="240" w:lineRule="auto"/>
-        <w:ind/>
+      <w:r>
         <w:rPr>
           <w:b/>
           <w:bCs/>
           <w:highlight w:val="none"/>
         </w:rPr>
-      </w:pPr>
+      </w:r>
       <w:r>
         <w:rPr>
           <w:b/>
@@ -2471,12 +2540,38 @@
           <w:highlight w:val="none"/>
         </w:rPr>
       </w:r>
-      <w:r>
+    </w:p>
+    <w:p>
+      <w:pPr>
+        <w:pBdr/>
+        <w:spacing w:after="200" w:before="60" w:line="240" w:lineRule="auto"/>
+        <w:ind/>
         <w:rPr>
           <w:b/>
           <w:bCs/>
           <w:highlight w:val="none"/>
         </w:rPr>
+      </w:pPr>
+      <w:r>
+        <w:rPr>
+          <w:b/>
+          <w:bCs/>
+          <w:highlight w:val="none"/>
+        </w:rPr>
+      </w:r>
+      <w:r>
+        <w:rPr>
+          <w:b/>
+          <w:bCs/>
+          <w:highlight w:val="none"/>
+        </w:rPr>
+      </w:r>
+      <w:r>
+        <w:rPr>
+          <w:b/>
+          <w:bCs/>
+          <w:highlight w:val="none"/>
+        </w:rPr>
       </w:r>
     </w:p>
     <w:p>
@@ -2504,25 +2599,25 @@
           <w:highlight w:val="none"/>
         </w:rPr>
       </w:r>
-    </w:p>
-    <w:p>
-      <w:pPr>
-        <w:pBdr/>
-        <w:spacing w:after="200" w:before="60" w:line="240" w:lineRule="auto"/>
-        <w:ind/>
+      <w:r>
         <w:rPr>
           <w:b/>
           <w:bCs/>
           <w:highlight w:val="none"/>
         </w:rPr>
-      </w:pPr>
-      <w:r>
+      </w:r>
+    </w:p>
+    <w:p>
+      <w:pPr>
+        <w:pBdr/>
+        <w:spacing w:after="200" w:before="60" w:line="240" w:lineRule="auto"/>
+        <w:ind/>
         <w:rPr>
           <w:b/>
           <w:bCs/>
           <w:highlight w:val="none"/>
         </w:rPr>
-      </w:r>
+      </w:pPr>
       <w:r>
         <w:rPr>
           <w:b/>
@@ -2530,18 +2625,13 @@
           <w:highlight w:val="none"/>
         </w:rPr>
       </w:r>
-    </w:p>
-    <w:p>
-      <w:pPr>
-        <w:pBdr/>
-        <w:spacing w:after="200" w:before="60" w:line="240" w:lineRule="auto"/>
-        <w:ind/>
+      <w:r>
         <w:rPr>
           <w:b/>
           <w:bCs/>
           <w:highlight w:val="none"/>
         </w:rPr>
-      </w:pPr>
+      </w:r>
       <w:r>
         <w:rPr>
           <w:b/>
@@ -2549,12 +2639,38 @@
           <w:highlight w:val="none"/>
         </w:rPr>
       </w:r>
-      <w:r>
+    </w:p>
+    <w:p>
+      <w:pPr>
+        <w:pBdr/>
+        <w:spacing w:after="200" w:before="60" w:line="240" w:lineRule="auto"/>
+        <w:ind/>
         <w:rPr>
           <w:b/>
           <w:bCs/>
           <w:highlight w:val="none"/>
         </w:rPr>
+      </w:pPr>
+      <w:r>
+        <w:rPr>
+          <w:b/>
+          <w:bCs/>
+          <w:highlight w:val="none"/>
+        </w:rPr>
+      </w:r>
+      <w:r>
+        <w:rPr>
+          <w:b/>
+          <w:bCs/>
+          <w:highlight w:val="none"/>
+        </w:rPr>
+      </w:r>
+      <w:r>
+        <w:rPr>
+          <w:b/>
+          <w:bCs/>
+          <w:highlight w:val="none"/>
+        </w:rPr>
       </w:r>
     </w:p>
     <w:p>
@@ -2582,25 +2698,25 @@
           <w:highlight w:val="none"/>
         </w:rPr>
       </w:r>
-    </w:p>
-    <w:p>
-      <w:pPr>
-        <w:pBdr/>
-        <w:spacing w:after="200" w:before="60" w:line="240" w:lineRule="auto"/>
-        <w:ind/>
+      <w:r>
         <w:rPr>
           <w:b/>
           <w:bCs/>
           <w:highlight w:val="none"/>
         </w:rPr>
-      </w:pPr>
-      <w:r>
+      </w:r>
+    </w:p>
+    <w:p>
+      <w:pPr>
+        <w:pBdr/>
+        <w:spacing w:after="200" w:before="60" w:line="240" w:lineRule="auto"/>
+        <w:ind/>
         <w:rPr>
           <w:b/>
           <w:bCs/>
           <w:highlight w:val="none"/>
         </w:rPr>
-      </w:r>
+      </w:pPr>
       <w:r>
         <w:rPr>
           <w:b/>
@@ -2608,25 +2724,46 @@
           <w:highlight w:val="none"/>
         </w:rPr>
       </w:r>
-    </w:p>
-    <w:p>
-      <w:pPr>
-        <w:pBdr/>
-        <w:spacing w:after="200" w:before="60" w:line="240" w:lineRule="auto"/>
-        <w:ind/>
+      <w:r>
         <w:rPr>
           <w:b/>
           <w:bCs/>
           <w:highlight w:val="none"/>
         </w:rPr>
-      </w:pPr>
+      </w:r>
       <w:r>
         <w:rPr>
           <w:b/>
           <w:bCs/>
           <w:highlight w:val="none"/>
         </w:rPr>
+      </w:r>
+    </w:p>
+    <w:p>
+      <w:pPr>
+        <w:pBdr/>
+        <w:spacing w:after="200" w:before="60" w:line="240" w:lineRule="auto"/>
+        <w:ind/>
+        <w:rPr>
+          <w:b/>
+          <w:bCs/>
+          <w:highlight w:val="none"/>
+        </w:rPr>
+      </w:pPr>
+      <w:r>
+        <w:rPr>
+          <w:b/>
+          <w:bCs/>
+          <w:highlight w:val="none"/>
+        </w:rPr>
         <w:t xml:space="preserve">Creamos el modelo y servicio de la clase todo:</w:t>
+      </w:r>
+      <w:r>
+        <w:rPr>
+          <w:b/>
+          <w:bCs/>
+          <w:highlight w:val="none"/>
+        </w:rPr>
       </w:r>
       <w:r>
         <w:rPr>
@@ -2724,27 +2861,6 @@
           <w:highlight w:val="none"/>
         </w:rPr>
       </w:r>
-      <w:r/>
-      <w:r>
-        <w:rPr>
-          <w:highlight w:val="none"/>
-        </w:rPr>
-      </w:r>
-      <w:r>
-        <w:rPr>
-          <w:highlight w:val="none"/>
-        </w:rPr>
-      </w:r>
-      <w:r>
-        <w:rPr>
-          <w:highlight w:val="none"/>
-        </w:rPr>
-      </w:r>
-      <w:r>
-        <w:rPr>
-          <w:highlight w:val="none"/>
-        </w:rPr>
-      </w:r>
       <w:r>
         <w:rPr>
           <w:highlight w:val="none"/>
@@ -2864,6 +2980,11 @@
           <w:highlight w:val="none"/>
         </w:rPr>
       </w:r>
+      <w:r>
+        <w:rPr>
+          <w:highlight w:val="none"/>
+        </w:rPr>
+      </w:r>
     </w:p>
     <w:p>
       <w:pPr>
@@ -2881,15 +3002,28 @@
           <w:highlight w:val="none"/>
         </w:rPr>
       </w:r>
-      <w:r/>
       <w:r>
+        <w:rPr>
+          <w:highlight w:val="none"/>
+        </w:rPr>
+      </w:r>
+      <w:r>
+        <w:rPr>
+          <w:highlight w:val="none"/>
+        </w:rPr>
+      </w:r>
+    </w:p>
+    <w:p>
+      <w:pPr>
+        <w:pBdr/>
+        <w:spacing w:after="200" w:before="60" w:line="240" w:lineRule="auto"/>
+        <w:ind/>
         <w:rPr>
           <w:b/>
           <w:bCs/>
           <w:highlight w:val="none"/>
         </w:rPr>
-      </w:r>
-      <w:r/>
+      </w:pPr>
       <w:r>
         <w:rPr>
           <w:b/>
@@ -2899,6 +3033,15 @@
       </w:r>
       <w:r>
         <w:rPr>
+          <w:b/>
+          <w:bCs/>
+          <w:highlight w:val="none"/>
+        </w:rPr>
+      </w:r>
+      <w:r>
+        <w:rPr>
+          <w:b/>
+          <w:bCs/>
           <w:highlight w:val="none"/>
         </w:rPr>
       </w:r>
@@ -2928,25 +3071,25 @@
           <w:highlight w:val="none"/>
         </w:rPr>
       </w:r>
-    </w:p>
-    <w:p>
-      <w:pPr>
-        <w:pBdr/>
-        <w:spacing w:after="200" w:before="60" w:line="240" w:lineRule="auto"/>
-        <w:ind/>
+      <w:r>
         <w:rPr>
           <w:b/>
           <w:bCs/>
           <w:highlight w:val="none"/>
         </w:rPr>
-      </w:pPr>
-      <w:r>
+      </w:r>
+    </w:p>
+    <w:p>
+      <w:pPr>
+        <w:pBdr/>
+        <w:spacing w:after="200" w:before="60" w:line="240" w:lineRule="auto"/>
+        <w:ind/>
         <w:rPr>
           <w:b/>
           <w:bCs/>
           <w:highlight w:val="none"/>
         </w:rPr>
-      </w:r>
+      </w:pPr>
       <w:r>
         <w:rPr>
           <w:b/>
@@ -2954,18 +3097,13 @@
           <w:highlight w:val="none"/>
         </w:rPr>
       </w:r>
-    </w:p>
-    <w:p>
-      <w:pPr>
-        <w:pBdr/>
-        <w:spacing w:after="200" w:before="60" w:line="240" w:lineRule="auto"/>
-        <w:ind/>
+      <w:r>
         <w:rPr>
           <w:b/>
           <w:bCs/>
           <w:highlight w:val="none"/>
         </w:rPr>
-      </w:pPr>
+      </w:r>
       <w:r>
         <w:rPr>
           <w:b/>
@@ -2973,12 +3111,38 @@
           <w:highlight w:val="none"/>
         </w:rPr>
       </w:r>
-      <w:r>
+    </w:p>
+    <w:p>
+      <w:pPr>
+        <w:pBdr/>
+        <w:spacing w:after="200" w:before="60" w:line="240" w:lineRule="auto"/>
+        <w:ind/>
         <w:rPr>
           <w:b/>
           <w:bCs/>
           <w:highlight w:val="none"/>
         </w:rPr>
+      </w:pPr>
+      <w:r>
+        <w:rPr>
+          <w:b/>
+          <w:bCs/>
+          <w:highlight w:val="none"/>
+        </w:rPr>
+      </w:r>
+      <w:r>
+        <w:rPr>
+          <w:b/>
+          <w:bCs/>
+          <w:highlight w:val="none"/>
+        </w:rPr>
+      </w:r>
+      <w:r>
+        <w:rPr>
+          <w:b/>
+          <w:bCs/>
+          <w:highlight w:val="none"/>
+        </w:rPr>
       </w:r>
     </w:p>
     <w:p>
@@ -3006,25 +3170,25 @@
           <w:highlight w:val="none"/>
         </w:rPr>
       </w:r>
-    </w:p>
-    <w:p>
-      <w:pPr>
-        <w:pBdr/>
-        <w:spacing w:after="200" w:before="60" w:line="240" w:lineRule="auto"/>
-        <w:ind/>
+      <w:r>
         <w:rPr>
           <w:b/>
           <w:bCs/>
           <w:highlight w:val="none"/>
         </w:rPr>
-      </w:pPr>
-      <w:r>
+      </w:r>
+    </w:p>
+    <w:p>
+      <w:pPr>
+        <w:pBdr/>
+        <w:spacing w:after="200" w:before="60" w:line="240" w:lineRule="auto"/>
+        <w:ind/>
         <w:rPr>
           <w:b/>
           <w:bCs/>
           <w:highlight w:val="none"/>
         </w:rPr>
-      </w:r>
+      </w:pPr>
       <w:r>
         <w:rPr>
           <w:b/>
@@ -3032,18 +3196,13 @@
           <w:highlight w:val="none"/>
         </w:rPr>
       </w:r>
-    </w:p>
-    <w:p>
-      <w:pPr>
-        <w:pBdr/>
-        <w:spacing w:after="200" w:before="60" w:line="240" w:lineRule="auto"/>
-        <w:ind/>
+      <w:r>
         <w:rPr>
           <w:b/>
           <w:bCs/>
           <w:highlight w:val="none"/>
         </w:rPr>
-      </w:pPr>
+      </w:r>
       <w:r>
         <w:rPr>
           <w:b/>
@@ -3051,12 +3210,38 @@
           <w:highlight w:val="none"/>
         </w:rPr>
       </w:r>
-      <w:r>
+    </w:p>
+    <w:p>
+      <w:pPr>
+        <w:pBdr/>
+        <w:spacing w:after="200" w:before="60" w:line="240" w:lineRule="auto"/>
+        <w:ind/>
         <w:rPr>
           <w:b/>
           <w:bCs/>
           <w:highlight w:val="none"/>
         </w:rPr>
+      </w:pPr>
+      <w:r>
+        <w:rPr>
+          <w:b/>
+          <w:bCs/>
+          <w:highlight w:val="none"/>
+        </w:rPr>
+      </w:r>
+      <w:r>
+        <w:rPr>
+          <w:b/>
+          <w:bCs/>
+          <w:highlight w:val="none"/>
+        </w:rPr>
+      </w:r>
+      <w:r>
+        <w:rPr>
+          <w:b/>
+          <w:bCs/>
+          <w:highlight w:val="none"/>
+        </w:rPr>
       </w:r>
     </w:p>
     <w:p>
@@ -3076,6 +3261,7 @@
           <w:bCs/>
           <w:highlight w:val="none"/>
         </w:rPr>
+        <w:t xml:space="preserve">Creamos la vista jsp para el todo:</w:t>
       </w:r>
       <w:r>
         <w:rPr>
@@ -3083,26 +3269,6 @@
           <w:bCs/>
           <w:highlight w:val="none"/>
         </w:rPr>
-      </w:r>
-    </w:p>
-    <w:p>
-      <w:pPr>
-        <w:pBdr/>
-        <w:spacing w:after="200" w:before="60" w:line="240" w:lineRule="auto"/>
-        <w:ind/>
-        <w:rPr>
-          <w:b/>
-          <w:bCs/>
-          <w:highlight w:val="none"/>
-        </w:rPr>
-      </w:pPr>
-      <w:r>
-        <w:rPr>
-          <w:b/>
-          <w:bCs/>
-          <w:highlight w:val="none"/>
-        </w:rPr>
-        <w:t xml:space="preserve">Creamos la vista jsp para el todo:</w:t>
       </w:r>
       <w:r>
         <w:rPr>
@@ -3206,10 +3372,30 @@
       </w:r>
       <w:r>
         <w:rPr>
+          <w:highlight w:val="none"/>
+        </w:rPr>
+      </w:r>
+    </w:p>
+    <w:p>
+      <w:pPr>
+        <w:pBdr/>
+        <w:spacing w:after="200" w:before="60" w:line="240" w:lineRule="auto"/>
+        <w:ind/>
+        <w:rPr>
           <w:b/>
           <w:bCs/>
           <w:highlight w:val="none"/>
         </w:rPr>
+      </w:pPr>
+      <w:r>
+        <w:rPr>
+          <w:highlight w:val="none"/>
+        </w:rPr>
+      </w:r>
+      <w:r>
+        <w:rPr>
+          <w:highlight w:val="none"/>
+        </w:rPr>
       </w:r>
       <w:r>
         <w:rPr>
@@ -3218,76 +3404,30 @@
           <w:highlight w:val="none"/>
         </w:rPr>
       </w:r>
-      <w:r>
+    </w:p>
+    <w:p>
+      <w:pPr>
+        <w:pBdr/>
+        <w:spacing w:after="200" w:before="60" w:line="240" w:lineRule="auto"/>
+        <w:ind/>
         <w:rPr>
           <w:b/>
           <w:bCs/>
           <w:highlight w:val="none"/>
         </w:rPr>
-      </w:r>
+      </w:pPr>
       <w:r>
         <w:rPr>
           <w:b/>
           <w:bCs/>
           <w:highlight w:val="none"/>
         </w:rPr>
-      </w:r>
-    </w:p>
-    <w:p>
-      <w:pPr>
-        <w:pBdr/>
-        <w:spacing w:after="200" w:before="60" w:line="240" w:lineRule="auto"/>
-        <w:ind/>
-        <w:rPr>
-          <w:b/>
-          <w:bCs/>
-          <w:highlight w:val="none"/>
-        </w:rPr>
-      </w:pPr>
-      <w:r>
-        <w:rPr>
-          <w:highlight w:val="none"/>
-        </w:rPr>
-      </w:r>
-      <w:r>
-        <w:rPr>
-          <w:highlight w:val="none"/>
-        </w:rPr>
-      </w:r>
-    </w:p>
-    <w:p>
-      <w:pPr>
-        <w:pBdr/>
-        <w:spacing w:after="200" w:before="60" w:line="240" w:lineRule="auto"/>
-        <w:ind/>
-        <w:rPr>
-          <w:b/>
-          <w:bCs/>
-          <w:highlight w:val="none"/>
-        </w:rPr>
-      </w:pPr>
-      <w:r>
-        <w:rPr>
-          <w:b/>
-          <w:bCs/>
-          <w:highlight w:val="none"/>
-        </w:rPr>
         <w:t xml:space="preserve">Creamos el controlador para todo:</w:t>
       </w:r>
       <w:r>
         <w:rPr>
           <w:b/>
           <w:bCs/>
-          <w:highlight w:val="none"/>
-        </w:rPr>
-      </w:r>
-      <w:r>
-        <w:rPr>
-          <w:highlight w:val="none"/>
-        </w:rPr>
-      </w:r>
-      <w:r>
-        <w:rPr>
           <w:highlight w:val="none"/>
         </w:rPr>
       </w:r>
@@ -3393,10 +3533,41 @@
       </w:r>
       <w:r>
         <w:rPr>
+          <w:highlight w:val="none"/>
+        </w:rPr>
+      </w:r>
+    </w:p>
+    <w:p>
+      <w:pPr>
+        <w:pBdr/>
+        <w:spacing w:after="200" w:before="60" w:line="240" w:lineRule="auto"/>
+        <w:ind/>
+        <w:rPr>
           <w:b/>
           <w:bCs/>
           <w:highlight w:val="none"/>
         </w:rPr>
+      </w:pPr>
+      <w:r>
+        <w:rPr>
+          <w:b/>
+          <w:bCs/>
+          <w:highlight w:val="none"/>
+        </w:rPr>
+      </w:r>
+      <w:r>
+        <w:rPr>
+          <w:b/>
+          <w:bCs/>
+          <w:highlight w:val="none"/>
+        </w:rPr>
+      </w:r>
+      <w:r>
+        <w:rPr>
+          <w:b/>
+          <w:bCs/>
+          <w:highlight w:val="none"/>
+        </w:rPr>
       </w:r>
     </w:p>
     <w:p>
@@ -3424,25 +3595,25 @@
           <w:highlight w:val="none"/>
         </w:rPr>
       </w:r>
-    </w:p>
-    <w:p>
-      <w:pPr>
-        <w:pBdr/>
-        <w:spacing w:after="200" w:before="60" w:line="240" w:lineRule="auto"/>
-        <w:ind/>
+      <w:r>
         <w:rPr>
           <w:b/>
           <w:bCs/>
           <w:highlight w:val="none"/>
         </w:rPr>
-      </w:pPr>
-      <w:r>
+      </w:r>
+    </w:p>
+    <w:p>
+      <w:pPr>
+        <w:pBdr/>
+        <w:spacing w:after="200" w:before="60" w:line="240" w:lineRule="auto"/>
+        <w:ind/>
         <w:rPr>
           <w:b/>
           <w:bCs/>
           <w:highlight w:val="none"/>
         </w:rPr>
-      </w:r>
+      </w:pPr>
       <w:r>
         <w:rPr>
           <w:b/>
@@ -3450,18 +3621,13 @@
           <w:highlight w:val="none"/>
         </w:rPr>
       </w:r>
-    </w:p>
-    <w:p>
-      <w:pPr>
-        <w:pBdr/>
-        <w:spacing w:after="200" w:before="60" w:line="240" w:lineRule="auto"/>
-        <w:ind/>
+      <w:r>
         <w:rPr>
           <w:b/>
           <w:bCs/>
           <w:highlight w:val="none"/>
         </w:rPr>
-      </w:pPr>
+      </w:r>
       <w:r>
         <w:rPr>
           <w:b/>
@@ -3469,12 +3635,38 @@
           <w:highlight w:val="none"/>
         </w:rPr>
       </w:r>
-      <w:r>
+    </w:p>
+    <w:p>
+      <w:pPr>
+        <w:pBdr/>
+        <w:spacing w:after="200" w:before="60" w:line="240" w:lineRule="auto"/>
+        <w:ind/>
         <w:rPr>
           <w:b/>
           <w:bCs/>
           <w:highlight w:val="none"/>
         </w:rPr>
+      </w:pPr>
+      <w:r>
+        <w:rPr>
+          <w:b/>
+          <w:bCs/>
+          <w:highlight w:val="none"/>
+        </w:rPr>
+      </w:r>
+      <w:r>
+        <w:rPr>
+          <w:b/>
+          <w:bCs/>
+          <w:highlight w:val="none"/>
+        </w:rPr>
+      </w:r>
+      <w:r>
+        <w:rPr>
+          <w:b/>
+          <w:bCs/>
+          <w:highlight w:val="none"/>
+        </w:rPr>
       </w:r>
     </w:p>
     <w:p>
@@ -3502,51 +3694,48 @@
           <w:highlight w:val="none"/>
         </w:rPr>
       </w:r>
-    </w:p>
-    <w:p>
-      <w:pPr>
-        <w:pBdr/>
-        <w:spacing w:after="200" w:before="60" w:line="240" w:lineRule="auto"/>
-        <w:ind/>
+      <w:r>
         <w:rPr>
           <w:b/>
           <w:bCs/>
           <w:highlight w:val="none"/>
         </w:rPr>
-      </w:pPr>
-      <w:r>
+      </w:r>
+    </w:p>
+    <w:p>
+      <w:pPr>
+        <w:pBdr/>
+        <w:spacing w:after="200" w:before="60" w:line="240" w:lineRule="auto"/>
+        <w:ind/>
         <w:rPr>
           <w:b/>
           <w:bCs/>
           <w:highlight w:val="none"/>
         </w:rPr>
-      </w:r>
+      </w:pPr>
       <w:r>
         <w:rPr>
           <w:b/>
           <w:bCs/>
           <w:highlight w:val="none"/>
         </w:rPr>
+        <w:t xml:space="preserve">Se supone que el tutorial estar</w:t>
       </w:r>
-    </w:p>
-    <w:p>
-      <w:pPr>
-        <w:pBdr/>
-        <w:spacing w:after="200" w:before="60" w:line="240" w:lineRule="auto"/>
-        <w:ind/>
+      <w:r>
         <w:rPr>
           <w:b/>
           <w:bCs/>
           <w:highlight w:val="none"/>
         </w:rPr>
-      </w:pPr>
+        <w:t xml:space="preserve">ía terminado y funcionando, pero a m</w:t>
+      </w:r>
       <w:r>
         <w:rPr>
           <w:b/>
           <w:bCs/>
           <w:highlight w:val="none"/>
         </w:rPr>
-        <w:t xml:space="preserve">Se supone que el tutorial estar</w:t>
+        <w:t xml:space="preserve">í no me funciona:</w:t>
       </w:r>
       <w:r>
         <w:rPr>
@@ -3554,15 +3743,6 @@
           <w:bCs/>
           <w:highlight w:val="none"/>
         </w:rPr>
-        <w:t xml:space="preserve">ía terminado y funcionando, pero a m</w:t>
-      </w:r>
-      <w:r>
-        <w:rPr>
-          <w:b/>
-          <w:bCs/>
-          <w:highlight w:val="none"/>
-        </w:rPr>
-        <w:t xml:space="preserve">í no me funciona:</w:t>
       </w:r>
       <w:r>
         <w:rPr>
@@ -3666,10 +3846,30 @@
       </w:r>
       <w:r>
         <w:rPr>
+          <w:highlight w:val="none"/>
+        </w:rPr>
+      </w:r>
+    </w:p>
+    <w:p>
+      <w:pPr>
+        <w:pBdr/>
+        <w:spacing w:after="200" w:before="60" w:line="240" w:lineRule="auto"/>
+        <w:ind/>
+        <w:rPr>
           <w:b/>
           <w:bCs/>
           <w:highlight w:val="none"/>
         </w:rPr>
+      </w:pPr>
+      <w:r>
+        <w:rPr>
+          <w:highlight w:val="none"/>
+        </w:rPr>
+      </w:r>
+      <w:r>
+        <w:rPr>
+          <w:highlight w:val="none"/>
+        </w:rPr>
       </w:r>
       <w:r>
         <w:rPr>
@@ -3678,69 +3878,40 @@
           <w:highlight w:val="none"/>
         </w:rPr>
       </w:r>
-      <w:r>
+    </w:p>
+    <w:p>
+      <w:pPr>
+        <w:pBdr/>
+        <w:spacing w:after="200" w:before="60" w:line="240" w:lineRule="auto"/>
+        <w:ind/>
         <w:rPr>
           <w:b/>
           <w:bCs/>
           <w:highlight w:val="none"/>
         </w:rPr>
-      </w:r>
+      </w:pPr>
       <w:r>
         <w:rPr>
           <w:b/>
           <w:bCs/>
           <w:highlight w:val="none"/>
         </w:rPr>
+        <w:t xml:space="preserve">He probado a descargar el c</w:t>
       </w:r>
-    </w:p>
-    <w:p>
-      <w:pPr>
-        <w:pBdr/>
-        <w:spacing w:after="200" w:before="60" w:line="240" w:lineRule="auto"/>
-        <w:ind/>
+      <w:r>
         <w:rPr>
           <w:b/>
           <w:bCs/>
           <w:highlight w:val="none"/>
         </w:rPr>
-      </w:pPr>
-      <w:r>
-        <w:rPr>
-          <w:highlight w:val="none"/>
-        </w:rPr>
+        <w:t xml:space="preserve">ódigo de la persona que ha hecho el tutorial y tampoco funciona.</w:t>
       </w:r>
       <w:r>
-        <w:rPr>
-          <w:highlight w:val="none"/>
-        </w:rPr>
-      </w:r>
-    </w:p>
-    <w:p>
-      <w:pPr>
-        <w:pBdr/>
-        <w:spacing w:after="200" w:before="60" w:line="240" w:lineRule="auto"/>
-        <w:ind/>
         <w:rPr>
           <w:b/>
           <w:bCs/>
           <w:highlight w:val="none"/>
         </w:rPr>
-      </w:pPr>
-      <w:r>
-        <w:rPr>
-          <w:b/>
-          <w:bCs/>
-          <w:highlight w:val="none"/>
-        </w:rPr>
-        <w:t xml:space="preserve">He probado a descargar el c</w:t>
-      </w:r>
-      <w:r>
-        <w:rPr>
-          <w:b/>
-          <w:bCs/>
-          <w:highlight w:val="none"/>
-        </w:rPr>
-        <w:t xml:space="preserve">ódigo de la persona que ha hecho el tutorial y tampoco funciona.</w:t>
       </w:r>
       <w:r>
         <w:rPr>
@@ -3810,6 +3981,13 @@
           <w:highlight w:val="none"/>
         </w:rPr>
       </w:r>
+      <w:r>
+        <w:rPr>
+          <w:b/>
+          <w:bCs/>
+          <w:highlight w:val="none"/>
+        </w:rPr>
+      </w:r>
     </w:p>
     <w:p>
       <w:pPr>
@@ -3894,17 +4072,28 @@
           <w:highlight w:val="none"/>
         </w:rPr>
       </w:r>
+    </w:p>
+    <w:p>
+      <w:pPr>
+        <w:pBdr/>
+        <w:spacing w:after="200" w:before="60" w:line="240" w:lineRule="auto"/>
+        <w:ind/>
+        <w:rPr>
+          <w:highlight w:val="none"/>
+        </w:rPr>
+      </w:pPr>
       <w:r>
         <w:rPr>
-          <w:b/>
-          <w:bCs/>
           <w:highlight w:val="none"/>
         </w:rPr>
       </w:r>
       <w:r>
         <w:rPr>
-          <w:b/>
-          <w:bCs/>
+          <w:highlight w:val="none"/>
+        </w:rPr>
+      </w:r>
+      <w:r>
+        <w:rPr>
           <w:highlight w:val="none"/>
         </w:rPr>
       </w:r>
@@ -3915,273 +4104,10 @@
         <w:spacing w:after="200" w:before="60" w:line="240" w:lineRule="auto"/>
         <w:ind/>
         <w:rPr>
-          <w:b/>
-          <w:bCs/>
           <w:highlight w:val="none"/>
         </w:rPr>
       </w:pPr>
       <w:r>
-        <w:rPr>
-          <w:b/>
-          <w:bCs/>
-          <w:highlight w:val="none"/>
-        </w:rPr>
-      </w:r>
-      <w:r>
-        <w:rPr>
-          <w:b/>
-          <w:bCs/>
-          <w:highlight w:val="none"/>
-        </w:rPr>
-      </w:r>
-    </w:p>
-    <w:p>
-      <w:pPr>
-        <w:pBdr/>
-        <w:spacing w:after="200" w:before="60" w:line="240" w:lineRule="auto"/>
-        <w:ind/>
-        <w:rPr>
-          <w:b/>
-          <w:bCs/>
-          <w:highlight w:val="none"/>
-        </w:rPr>
-      </w:pPr>
-      <w:r>
-        <w:rPr>
-          <w:b/>
-          <w:bCs/>
-          <w:highlight w:val="none"/>
-        </w:rPr>
-      </w:r>
-      <w:r>
-        <w:rPr>
-          <w:b/>
-          <w:bCs/>
-          <w:highlight w:val="none"/>
-        </w:rPr>
-      </w:r>
-    </w:p>
-    <w:p>
-      <w:pPr>
-        <w:pBdr/>
-        <w:spacing w:after="200" w:before="60" w:line="240" w:lineRule="auto"/>
-        <w:ind/>
-        <w:rPr>
-          <w:highlight w:val="none"/>
-        </w:rPr>
-      </w:pPr>
-      <w:r/>
-      <w:r/>
-      <w:r/>
-      <w:r>
-        <w:rPr>
-          <w:b/>
-          <w:bCs/>
-          <w:highlight w:val="none"/>
-        </w:rPr>
-      </w:r>
-      <w:r>
-        <w:rPr>
-          <w:b/>
-          <w:bCs/>
-          <w:highlight w:val="none"/>
-        </w:rPr>
-      </w:r>
-    </w:p>
-    <w:p>
-      <w:pPr>
-        <w:pBdr/>
-        <w:spacing w:after="200" w:before="60" w:line="240" w:lineRule="auto"/>
-        <w:ind/>
-        <w:rPr>
-          <w:b/>
-          <w:bCs/>
-          <w:highlight w:val="none"/>
-        </w:rPr>
-      </w:pPr>
-      <w:r>
-        <w:rPr>
-          <w:b/>
-          <w:bCs/>
-          <w:highlight w:val="none"/>
-        </w:rPr>
-      </w:r>
-      <w:r>
-        <w:rPr>
-          <w:b/>
-          <w:bCs/>
-          <w:highlight w:val="none"/>
-        </w:rPr>
-      </w:r>
-    </w:p>
-    <w:p>
-      <w:pPr>
-        <w:pBdr/>
-        <w:spacing w:after="200" w:before="60" w:line="240" w:lineRule="auto"/>
-        <w:ind/>
-        <w:rPr>
-          <w:b/>
-          <w:bCs/>
-          <w:highlight w:val="none"/>
-        </w:rPr>
-      </w:pPr>
-      <w:r>
-        <w:rPr>
-          <w:b/>
-          <w:bCs/>
-          <w:highlight w:val="none"/>
-        </w:rPr>
-      </w:r>
-      <w:r>
-        <w:rPr>
-          <w:b/>
-          <w:bCs/>
-          <w:highlight w:val="none"/>
-        </w:rPr>
-      </w:r>
-    </w:p>
-    <w:p>
-      <w:pPr>
-        <w:pBdr/>
-        <w:spacing w:after="200" w:before="60" w:line="240" w:lineRule="auto"/>
-        <w:ind/>
-        <w:rPr>
-          <w:b/>
-          <w:bCs/>
-          <w:highlight w:val="none"/>
-        </w:rPr>
-      </w:pPr>
-      <w:r>
-        <w:rPr>
-          <w:b/>
-          <w:bCs/>
-          <w:highlight w:val="none"/>
-        </w:rPr>
-      </w:r>
-      <w:r>
-        <w:rPr>
-          <w:b/>
-          <w:bCs/>
-          <w:highlight w:val="none"/>
-        </w:rPr>
-      </w:r>
-    </w:p>
-    <w:p>
-      <w:pPr>
-        <w:pBdr/>
-        <w:spacing w:after="200" w:before="60" w:line="240" w:lineRule="auto"/>
-        <w:ind/>
-        <w:rPr>
-          <w:b/>
-          <w:bCs/>
-          <w:highlight w:val="none"/>
-        </w:rPr>
-      </w:pPr>
-      <w:r>
-        <w:rPr>
-          <w:b/>
-          <w:bCs/>
-          <w:highlight w:val="none"/>
-        </w:rPr>
-      </w:r>
-      <w:r>
-        <w:rPr>
-          <w:b/>
-          <w:bCs/>
-          <w:highlight w:val="none"/>
-        </w:rPr>
-      </w:r>
-    </w:p>
-    <w:p>
-      <w:pPr>
-        <w:pBdr/>
-        <w:spacing w:after="200" w:before="60" w:line="240" w:lineRule="auto"/>
-        <w:ind/>
-        <w:rPr>
-          <w:b/>
-          <w:bCs/>
-          <w:highlight w:val="none"/>
-        </w:rPr>
-      </w:pPr>
-      <w:r>
-        <w:rPr>
-          <w:b/>
-          <w:bCs/>
-          <w:highlight w:val="none"/>
-        </w:rPr>
-      </w:r>
-      <w:r>
-        <w:rPr>
-          <w:b/>
-          <w:bCs/>
-          <w:highlight w:val="none"/>
-        </w:rPr>
-      </w:r>
-    </w:p>
-    <w:p>
-      <w:pPr>
-        <w:pBdr/>
-        <w:spacing w:after="200" w:before="60" w:line="240" w:lineRule="auto"/>
-        <w:ind/>
-        <w:rPr>
-          <w:b/>
-          <w:bCs/>
-          <w:highlight w:val="none"/>
-        </w:rPr>
-      </w:pPr>
-      <w:r>
-        <w:rPr>
-          <w:b/>
-          <w:bCs/>
-          <w:highlight w:val="none"/>
-        </w:rPr>
-      </w:r>
-      <w:r>
-        <w:rPr>
-          <w:b/>
-          <w:bCs/>
-          <w:highlight w:val="none"/>
-        </w:rPr>
-      </w:r>
-    </w:p>
-    <w:p>
-      <w:pPr>
-        <w:pBdr/>
-        <w:spacing w:after="200" w:before="60" w:line="240" w:lineRule="auto"/>
-        <w:ind/>
-        <w:rPr>
-          <w:b/>
-          <w:bCs/>
-          <w:highlight w:val="none"/>
-        </w:rPr>
-      </w:pPr>
-      <w:r>
-        <w:rPr>
-          <w:b/>
-          <w:bCs/>
-          <w:highlight w:val="none"/>
-        </w:rPr>
-      </w:r>
-      <w:r>
-        <w:rPr>
-          <w:b/>
-          <w:bCs/>
-          <w:highlight w:val="none"/>
-        </w:rPr>
-      </w:r>
-      <w:r>
-        <w:rPr>
-          <w:b/>
-          <w:bCs/>
-          <w:highlight w:val="none"/>
-        </w:rPr>
-      </w:r>
-    </w:p>
-    <w:p>
-      <w:pPr>
-        <w:pBdr/>
-        <w:spacing w:after="200" w:before="60" w:line="240" w:lineRule="auto"/>
-        <w:ind/>
         <w:rPr>
           <w:rFonts w:ascii="Constantia" w:hAnsi="Constantia" w:eastAsia="Times New Roman" w:cs="Times New Roman"/>
           <w:b/>
@@ -4190,18 +4116,6 @@
           <w:highlight w:val="none"/>
           <w:lang w:eastAsia="es-ES"/>
         </w:rPr>
-      </w:pPr>
-      <w:r>
-        <w:t xml:space="preserve"> </w:t>
-      </w:r>
-      <w:r>
-        <w:rPr>
-          <w:rFonts w:ascii="Constantia" w:hAnsi="Constantia" w:eastAsia="Times New Roman" w:cs="Times New Roman"/>
-          <w:b/>
-          <w:bCs/>
-          <w:color w:val="000000"/>
-          <w:lang w:eastAsia="es-ES"/>
-        </w:rPr>
       </w:r>
       <w:r>
         <w:rPr>
@@ -4213,174 +4127,9 @@
           <w:lang w:eastAsia="es-ES"/>
         </w:rPr>
       </w:r>
-    </w:p>
-    <w:p>
-      <w:pPr>
-        <w:pBdr/>
-        <w:spacing w:after="200" w:before="60" w:line="240" w:lineRule="auto"/>
-        <w:ind/>
+      <w:r>
         <w:rPr>
           <w:highlight w:val="none"/>
-        </w:rPr>
-      </w:pPr>
-      <w:r>
-        <w:rPr>
-          <w:highlight w:val="none"/>
-        </w:rPr>
-      </w:r>
-      <w:r>
-        <w:rPr>
-          <w:highlight w:val="none"/>
-        </w:rPr>
-      </w:r>
-    </w:p>
-    <w:p>
-      <w:pPr>
-        <w:pBdr/>
-        <w:spacing w:after="200" w:before="60" w:line="240" w:lineRule="auto"/>
-        <w:ind/>
-        <w:rPr>
-          <w:highlight w:val="none"/>
-        </w:rPr>
-      </w:pPr>
-      <w:r>
-        <w:rPr>
-          <w:highlight w:val="none"/>
-        </w:rPr>
-      </w:r>
-      <w:r>
-        <w:rPr>
-          <w:highlight w:val="none"/>
-        </w:rPr>
-      </w:r>
-    </w:p>
-    <w:p>
-      <w:pPr>
-        <w:pBdr/>
-        <w:spacing w:after="200" w:before="60" w:line="240" w:lineRule="auto"/>
-        <w:ind/>
-        <w:rPr>
-          <w:highlight w:val="none"/>
-        </w:rPr>
-      </w:pPr>
-      <w:r>
-        <w:rPr>
-          <w:highlight w:val="none"/>
-        </w:rPr>
-      </w:r>
-      <w:r>
-        <w:rPr>
-          <w:highlight w:val="none"/>
-        </w:rPr>
-      </w:r>
-    </w:p>
-    <w:p>
-      <w:pPr>
-        <w:pBdr/>
-        <w:spacing w:after="200" w:before="60" w:line="240" w:lineRule="auto"/>
-        <w:ind/>
-        <w:rPr>
-          <w:highlight w:val="none"/>
-        </w:rPr>
-      </w:pPr>
-      <w:r>
-        <w:rPr>
-          <w:highlight w:val="none"/>
-        </w:rPr>
-      </w:r>
-      <w:r>
-        <w:rPr>
-          <w:highlight w:val="none"/>
-        </w:rPr>
-      </w:r>
-    </w:p>
-    <w:p>
-      <w:pPr>
-        <w:pBdr/>
-        <w:spacing w:after="200" w:before="60" w:line="240" w:lineRule="auto"/>
-        <w:ind/>
-        <w:rPr>
-          <w:highlight w:val="none"/>
-        </w:rPr>
-      </w:pPr>
-      <w:r>
-        <w:rPr>
-          <w:highlight w:val="none"/>
-        </w:rPr>
-      </w:r>
-      <w:r>
-        <w:rPr>
-          <w:highlight w:val="none"/>
-        </w:rPr>
-      </w:r>
-    </w:p>
-    <w:p>
-      <w:pPr>
-        <w:pBdr/>
-        <w:spacing w:after="200" w:before="60" w:line="240" w:lineRule="auto"/>
-        <w:ind/>
-        <w:rPr>
-          <w:highlight w:val="none"/>
-        </w:rPr>
-      </w:pPr>
-      <w:r>
-        <w:rPr>
-          <w:highlight w:val="none"/>
-        </w:rPr>
-      </w:r>
-      <w:r>
-        <w:rPr>
-          <w:highlight w:val="none"/>
-        </w:rPr>
-      </w:r>
-    </w:p>
-    <w:p>
-      <w:pPr>
-        <w:pBdr/>
-        <w:spacing w:after="200" w:before="60" w:line="240" w:lineRule="auto"/>
-        <w:ind/>
-        <w:rPr>
-          <w:highlight w:val="none"/>
-        </w:rPr>
-      </w:pPr>
-      <w:r>
-        <w:rPr>
-          <w:highlight w:val="none"/>
-        </w:rPr>
-      </w:r>
-      <w:r>
-        <w:rPr>
-          <w:highlight w:val="none"/>
-        </w:rPr>
-      </w:r>
-    </w:p>
-    <w:p>
-      <w:pPr>
-        <w:pBdr/>
-        <w:spacing w:after="200" w:before="60" w:line="240" w:lineRule="auto"/>
-        <w:ind/>
-        <w:rPr>
-          <w:highlight w:val="none"/>
-        </w:rPr>
-      </w:pPr>
-      <w:r>
-        <w:rPr>
-          <w:rFonts w:ascii="Constantia" w:hAnsi="Constantia" w:eastAsia="Times New Roman" w:cs="Times New Roman"/>
-          <w:b/>
-          <w:bCs/>
-          <w:color w:val="000000"/>
-          <w:highlight w:val="none"/>
-          <w:lang w:eastAsia="es-ES"/>
-        </w:rPr>
-      </w:r>
-      <w:r>
-        <w:rPr>
-          <w:rFonts w:ascii="Constantia" w:hAnsi="Constantia" w:eastAsia="Times New Roman" w:cs="Times New Roman"/>
-          <w:b/>
-          <w:bCs/>
-          <w:color w:val="000000"/>
-          <w:highlight w:val="none"/>
-          <w:lang w:eastAsia="es-ES"/>
         </w:rPr>
       </w:r>
     </w:p>
@@ -4479,7 +4228,7 @@
         <w:rFonts w:hint="default"/>
       </w:rPr>
       <w:start w:val="1"/>
-      <w:suff w:val="space"/>
+      <w:suff w:val="tab"/>
     </w:lvl>
     <w:lvl w:ilvl="1">
       <w:isLgl w:val="false"/>
@@ -4493,7 +4242,7 @@
       </w:pPr>
       <w:rPr/>
       <w:start w:val="1"/>
-      <w:suff w:val="space"/>
+      <w:suff w:val="tab"/>
     </w:lvl>
     <w:lvl w:ilvl="2">
       <w:isLgl w:val="false"/>
@@ -4507,7 +4256,7 @@
       </w:pPr>
       <w:rPr/>
       <w:start w:val="1"/>
-      <w:suff w:val="space"/>
+      <w:suff w:val="tab"/>
     </w:lvl>
     <w:lvl w:ilvl="3">
       <w:isLgl w:val="false"/>
@@ -4521,7 +4270,7 @@
       </w:pPr>
       <w:rPr/>
       <w:start w:val="1"/>
-      <w:suff w:val="space"/>
+      <w:suff w:val="tab"/>
     </w:lvl>
     <w:lvl w:ilvl="4">
       <w:isLgl w:val="false"/>
@@ -4535,7 +4284,7 @@
       </w:pPr>
       <w:rPr/>
       <w:start w:val="1"/>
-      <w:suff w:val="space"/>
+      <w:suff w:val="tab"/>
     </w:lvl>
     <w:lvl w:ilvl="5">
       <w:isLgl w:val="false"/>
@@ -4549,7 +4298,7 @@
       </w:pPr>
       <w:rPr/>
       <w:start w:val="1"/>
-      <w:suff w:val="space"/>
+      <w:suff w:val="tab"/>
     </w:lvl>
     <w:lvl w:ilvl="6">
       <w:isLgl w:val="false"/>
@@ -4563,7 +4312,7 @@
       </w:pPr>
       <w:rPr/>
       <w:start w:val="1"/>
-      <w:suff w:val="space"/>
+      <w:suff w:val="tab"/>
     </w:lvl>
     <w:lvl w:ilvl="7">
       <w:isLgl w:val="false"/>
@@ -4577,7 +4326,7 @@
       </w:pPr>
       <w:rPr/>
       <w:start w:val="1"/>
-      <w:suff w:val="space"/>
+      <w:suff w:val="tab"/>
     </w:lvl>
     <w:lvl w:ilvl="8">
       <w:isLgl w:val="false"/>
@@ -4591,7 +4340,7 @@
       </w:pPr>
       <w:rPr/>
       <w:start w:val="1"/>
-      <w:suff w:val="space"/>
+      <w:suff w:val="tab"/>
     </w:lvl>
   </w:abstractNum>
   <w:abstractNum w:abstractNumId="1">
@@ -4609,7 +4358,7 @@
         <w:rFonts w:ascii="Symbol" w:hAnsi="Symbol" w:eastAsia="Symbol" w:cs="Symbol"/>
       </w:rPr>
       <w:start w:val="1"/>
-      <w:suff w:val="space"/>
+      <w:suff w:val="tab"/>
     </w:lvl>
     <w:lvl w:ilvl="1">
       <w:isLgl w:val="false"/>
@@ -4625,7 +4374,7 @@
         <w:rFonts w:hint="default" w:ascii="Courier New" w:hAnsi="Courier New" w:eastAsia="Courier New" w:cs="Courier New"/>
       </w:rPr>
       <w:start w:val="1"/>
-      <w:suff w:val="space"/>
+      <w:suff w:val="tab"/>
     </w:lvl>
     <w:lvl w:ilvl="2">
       <w:isLgl w:val="false"/>
@@ -4641,7 +4390,7 @@
         <w:rFonts w:hint="default" w:ascii="Wingdings" w:hAnsi="Wingdings" w:eastAsia="Wingdings" w:cs="Wingdings"/>
       </w:rPr>
       <w:start w:val="1"/>
-      <w:suff w:val="space"/>
+      <w:suff w:val="tab"/>
     </w:lvl>
     <w:lvl w:ilvl="3">
       <w:isLgl w:val="false"/>
@@ -4657,7 +4406,7 @@
         <w:rFonts w:hint="default" w:ascii="Symbol" w:hAnsi="Symbol" w:eastAsia="Symbol" w:cs="Symbol"/>
       </w:rPr>
       <w:start w:val="1"/>
-      <w:suff w:val="space"/>
+      <w:suff w:val="tab"/>
     </w:lvl>
     <w:lvl w:ilvl="4">
       <w:isLgl w:val="false"/>
@@ -4673,7 +4422,7 @@
         <w:rFonts w:hint="default" w:ascii="Courier New" w:hAnsi="Courier New" w:eastAsia="Courier New" w:cs="Courier New"/>
       </w:rPr>
       <w:start w:val="1"/>
-      <w:suff w:val="space"/>
+      <w:suff w:val="tab"/>
     </w:lvl>
     <w:lvl w:ilvl="5">
       <w:isLgl w:val="false"/>
@@ -4689,7 +4438,7 @@
         <w:rFonts w:hint="default" w:ascii="Wingdings" w:hAnsi="Wingdings" w:eastAsia="Wingdings" w:cs="Wingdings"/>
       </w:rPr>
       <w:start w:val="1"/>
-      <w:suff w:val="space"/>
+      <w:suff w:val="tab"/>
     </w:lvl>
     <w:lvl w:ilvl="6">
       <w:isLgl w:val="false"/>
@@ -4705,7 +4454,7 @@
         <w:rFonts w:hint="default" w:ascii="Symbol" w:hAnsi="Symbol" w:eastAsia="Symbol" w:cs="Symbol"/>
       </w:rPr>
       <w:start w:val="1"/>
-      <w:suff w:val="space"/>
+      <w:suff w:val="tab"/>
     </w:lvl>
     <w:lvl w:ilvl="7">
       <w:isLgl w:val="false"/>
@@ -4721,7 +4470,7 @@
         <w:rFonts w:hint="default" w:ascii="Courier New" w:hAnsi="Courier New" w:eastAsia="Courier New" w:cs="Courier New"/>
       </w:rPr>
       <w:start w:val="1"/>
-      <w:suff w:val="space"/>
+      <w:suff w:val="tab"/>
     </w:lvl>
     <w:lvl w:ilvl="8">
       <w:isLgl w:val="false"/>
@@ -4737,7 +4486,7 @@
         <w:rFonts w:hint="default" w:ascii="Wingdings" w:hAnsi="Wingdings" w:eastAsia="Wingdings" w:cs="Wingdings"/>
       </w:rPr>
       <w:start w:val="1"/>
-      <w:suff w:val="space"/>
+      <w:suff w:val="tab"/>
     </w:lvl>
   </w:abstractNum>
   <w:num w:numId="1">

</xml_diff>